<commit_message>
leeres Image im json und placeholder Bilder gefiltert
die Bilder werden jetzt erst geladen, wenn man auf die Ikonographien
klickt (sind bisher alle noch in einem div, wird aber eh zur Word Cloud)
</commit_message>
<xml_diff>
--- a/Komplettes Konzept.docx
+++ b/Komplettes Konzept.docx
@@ -575,218 +575,244 @@
       <w:r>
         <w:t xml:space="preserve">(Press) </w:t>
       </w:r>
+      <w:r>
+        <w:t>und ziehen (</w:t>
+      </w:r>
+      <w:proofErr w:type="spellStart"/>
+      <w:r>
+        <w:t>drag</w:t>
+      </w:r>
+      <w:proofErr w:type="spellEnd"/>
+      <w:r>
+        <w:t xml:space="preserve"> and </w:t>
+      </w:r>
+      <w:proofErr w:type="spellStart"/>
+      <w:r>
+        <w:t>drop</w:t>
+      </w:r>
+      <w:proofErr w:type="spellEnd"/>
+      <w:r>
+        <w:t>)</w:t>
+      </w:r>
+    </w:p>
+    <w:p/>
+    <w:p>
+      <w:pPr>
+        <w:rPr>
+          <w:b/>
+        </w:rPr>
+      </w:pPr>
+      <w:r>
+        <w:rPr>
+          <w:b/>
+        </w:rPr>
+        <w:t>Detail</w:t>
+      </w:r>
+      <w:r>
+        <w:rPr>
+          <w:b/>
+        </w:rPr>
+        <w:t>-A</w:t>
+      </w:r>
+      <w:r>
+        <w:rPr>
+          <w:b/>
+        </w:rPr>
+        <w:t>nsicht:</w:t>
+      </w:r>
+    </w:p>
+    <w:p>
+      <w:pPr>
+        <w:pStyle w:val="Listenabsatz"/>
+        <w:numPr>
+          <w:ilvl w:val="4"/>
+          <w:numId w:val="8"/>
+        </w:numPr>
+        <w:ind w:left="709"/>
+      </w:pPr>
+      <w:r>
+        <w:t xml:space="preserve">Bild wird </w:t>
+      </w:r>
+      <w:r>
+        <w:t>g</w:t>
+      </w:r>
+      <w:r>
+        <w:t>roß angezeigt</w:t>
+      </w:r>
+      <w:r>
+        <w:t>, alle anderen blasser(unschärfer)</w:t>
+      </w:r>
+    </w:p>
+    <w:p>
+      <w:pPr>
+        <w:pStyle w:val="Listenabsatz"/>
+        <w:numPr>
+          <w:ilvl w:val="4"/>
+          <w:numId w:val="8"/>
+        </w:numPr>
+        <w:ind w:left="709"/>
+      </w:pPr>
+      <w:r>
+        <w:t>Daten auf Rückseite -&gt; Daten= (Original)-Titel, Darstellung, Herstellung</w:t>
+      </w:r>
+    </w:p>
+    <w:p>
+      <w:pPr>
+        <w:pStyle w:val="Listenabsatz"/>
+        <w:numPr>
+          <w:ilvl w:val="4"/>
+          <w:numId w:val="8"/>
+        </w:numPr>
+        <w:ind w:left="709"/>
+      </w:pPr>
+      <w:r>
+        <w:t>Eselsohr an Ecke</w:t>
+      </w:r>
+      <w:r>
+        <w:t xml:space="preserve"> unten rechts:</w:t>
+      </w:r>
+    </w:p>
+    <w:p>
+      <w:pPr>
+        <w:pStyle w:val="Listenabsatz"/>
+        <w:numPr>
+          <w:ilvl w:val="1"/>
+          <w:numId w:val="8"/>
+        </w:numPr>
+      </w:pPr>
+      <w:proofErr w:type="spellStart"/>
+      <w:r>
+        <w:t>Tap</w:t>
+      </w:r>
+      <w:proofErr w:type="spellEnd"/>
+      <w:r>
+        <w:t xml:space="preserve"> und ziehen, dab</w:t>
+      </w:r>
+      <w:r>
+        <w:t>ei s</w:t>
+      </w:r>
+      <w:r>
+        <w:t>ieht man „Knick des Bildes</w:t>
+      </w:r>
+      <w:r>
+        <w:t>/Blattes</w:t>
+      </w:r>
+      <w:r>
+        <w:t>“</w:t>
+      </w:r>
+      <w:r>
+        <w:t xml:space="preserve"> -&gt; Blatt-Feeling</w:t>
+      </w:r>
+    </w:p>
+    <w:p>
+      <w:pPr>
+        <w:pStyle w:val="Listenabsatz"/>
+        <w:numPr>
+          <w:ilvl w:val="0"/>
+          <w:numId w:val="11"/>
+        </w:numPr>
+      </w:pPr>
+      <w:r>
+        <w:t>Von Det</w:t>
+      </w:r>
+      <w:r>
+        <w:t>a</w:t>
+      </w:r>
+      <w:r>
+        <w:t xml:space="preserve">ils des Bildes </w:t>
+      </w:r>
+      <w:r>
+        <w:t>mit</w:t>
+      </w:r>
+      <w:r>
+        <w:t xml:space="preserve"> </w:t>
+      </w:r>
+      <w:proofErr w:type="spellStart"/>
+      <w:r>
+        <w:t>Tap</w:t>
+      </w:r>
+      <w:proofErr w:type="spellEnd"/>
+      <w:r>
+        <w:t xml:space="preserve"> auf Darstellung (Ikonographie) auf </w:t>
+      </w:r>
+      <w:r>
+        <w:t>Bilder</w:t>
+      </w:r>
+      <w:r>
+        <w:t>-</w:t>
+      </w:r>
+      <w:r>
+        <w:t>Galerie</w:t>
+      </w:r>
+      <w:r>
+        <w:t xml:space="preserve"> der ausgewählten Darstellung</w:t>
+      </w:r>
+    </w:p>
+    <w:p>
+      <w:pPr>
+        <w:pStyle w:val="Listenabsatz"/>
+        <w:numPr>
+          <w:ilvl w:val="0"/>
+          <w:numId w:val="11"/>
+        </w:numPr>
+      </w:pPr>
+      <w:r>
+        <w:lastRenderedPageBreak/>
+        <w:t xml:space="preserve">Bild in Favoritenliste </w:t>
+      </w:r>
+      <w:proofErr w:type="spellStart"/>
+      <w:r>
+        <w:t>ziehbar</w:t>
+      </w:r>
+      <w:proofErr w:type="spellEnd"/>
+      <w:r>
+        <w:t>, wie oben beschrieben</w:t>
+      </w:r>
+    </w:p>
+    <w:p>
+      <w:pPr>
+        <w:pStyle w:val="Listenabsatz"/>
+        <w:numPr>
+          <w:ilvl w:val="0"/>
+          <w:numId w:val="11"/>
+        </w:numPr>
+      </w:pPr>
+      <w:r>
+        <w:t xml:space="preserve">Zurück zu Bilder-Galerie: </w:t>
+      </w:r>
+      <w:proofErr w:type="spellStart"/>
+      <w:r>
+        <w:t>Pinch</w:t>
+      </w:r>
+      <w:proofErr w:type="spellEnd"/>
+    </w:p>
+    <w:p>
+      <w:pPr>
+        <w:pStyle w:val="Listenabsatz"/>
+        <w:numPr>
+          <w:ilvl w:val="0"/>
+          <w:numId w:val="11"/>
+        </w:numPr>
+        <w:rPr>
+          <w:highlight w:val="yellow"/>
+        </w:rPr>
+      </w:pPr>
       <w:bookmarkStart w:id="0" w:name="_GoBack"/>
       <w:bookmarkEnd w:id="0"/>
-      <w:r>
-        <w:t>und ziehen (</w:t>
-      </w:r>
       <w:proofErr w:type="spellStart"/>
       <w:r>
-        <w:t>drag</w:t>
+        <w:rPr>
+          <w:highlight w:val="yellow"/>
+        </w:rPr>
+        <w:t>Swipen</w:t>
       </w:r>
       <w:proofErr w:type="spellEnd"/>
       <w:r>
-        <w:t xml:space="preserve"> and </w:t>
-      </w:r>
-      <w:proofErr w:type="spellStart"/>
-      <w:r>
-        <w:t>drop</w:t>
-      </w:r>
-      <w:proofErr w:type="spellEnd"/>
-      <w:r>
-        <w:t>)</w:t>
-      </w:r>
-    </w:p>
-    <w:p/>
-    <w:p>
-      <w:pPr>
-        <w:rPr>
-          <w:b/>
-        </w:rPr>
-      </w:pPr>
-      <w:r>
-        <w:rPr>
-          <w:b/>
-        </w:rPr>
-        <w:t>Detail</w:t>
-      </w:r>
-      <w:r>
-        <w:rPr>
-          <w:b/>
-        </w:rPr>
-        <w:t>-A</w:t>
-      </w:r>
-      <w:r>
-        <w:rPr>
-          <w:b/>
-        </w:rPr>
-        <w:t>nsicht:</w:t>
-      </w:r>
-    </w:p>
-    <w:p>
-      <w:pPr>
-        <w:pStyle w:val="Listenabsatz"/>
-        <w:numPr>
-          <w:ilvl w:val="4"/>
-          <w:numId w:val="8"/>
-        </w:numPr>
-        <w:ind w:left="709"/>
-      </w:pPr>
-      <w:r>
-        <w:t xml:space="preserve">Bild wird </w:t>
-      </w:r>
-      <w:r>
-        <w:t>g</w:t>
-      </w:r>
-      <w:r>
-        <w:t>roß angezeigt</w:t>
-      </w:r>
-      <w:r>
-        <w:t>, alle anderen blasser(unschärfer)</w:t>
-      </w:r>
-    </w:p>
-    <w:p>
-      <w:pPr>
-        <w:pStyle w:val="Listenabsatz"/>
-        <w:numPr>
-          <w:ilvl w:val="4"/>
-          <w:numId w:val="8"/>
-        </w:numPr>
-        <w:ind w:left="709"/>
-      </w:pPr>
-      <w:r>
-        <w:t>Daten auf Rückseite -&gt; Daten= (Original)-Titel, Darstellung, Herstellung</w:t>
-      </w:r>
-    </w:p>
-    <w:p>
-      <w:pPr>
-        <w:pStyle w:val="Listenabsatz"/>
-        <w:numPr>
-          <w:ilvl w:val="4"/>
-          <w:numId w:val="8"/>
-        </w:numPr>
-        <w:ind w:left="709"/>
-      </w:pPr>
-      <w:r>
-        <w:t>Eselsohr an Ecke</w:t>
-      </w:r>
-      <w:r>
-        <w:t xml:space="preserve"> unten rechts:</w:t>
-      </w:r>
-    </w:p>
-    <w:p>
-      <w:pPr>
-        <w:pStyle w:val="Listenabsatz"/>
-        <w:numPr>
-          <w:ilvl w:val="1"/>
-          <w:numId w:val="8"/>
-        </w:numPr>
-      </w:pPr>
-      <w:proofErr w:type="spellStart"/>
-      <w:r>
-        <w:t>Tap</w:t>
-      </w:r>
-      <w:proofErr w:type="spellEnd"/>
-      <w:r>
-        <w:t xml:space="preserve"> und ziehen, dab</w:t>
-      </w:r>
-      <w:r>
-        <w:t>ei s</w:t>
-      </w:r>
-      <w:r>
-        <w:t>ieht man „Knick des Bildes</w:t>
-      </w:r>
-      <w:r>
-        <w:t>/Blattes</w:t>
-      </w:r>
-      <w:r>
-        <w:t>“</w:t>
-      </w:r>
-      <w:r>
-        <w:t xml:space="preserve"> -&gt; Blatt-Feeling</w:t>
-      </w:r>
-    </w:p>
-    <w:p>
-      <w:pPr>
-        <w:pStyle w:val="Listenabsatz"/>
-        <w:numPr>
-          <w:ilvl w:val="0"/>
-          <w:numId w:val="11"/>
-        </w:numPr>
-      </w:pPr>
-      <w:r>
-        <w:t>Von Det</w:t>
-      </w:r>
-      <w:r>
-        <w:t>a</w:t>
-      </w:r>
-      <w:r>
-        <w:t xml:space="preserve">ils des Bildes </w:t>
-      </w:r>
-      <w:r>
-        <w:t>mit</w:t>
-      </w:r>
-      <w:r>
-        <w:t xml:space="preserve"> </w:t>
-      </w:r>
-      <w:proofErr w:type="spellStart"/>
-      <w:r>
-        <w:t>Tap</w:t>
-      </w:r>
-      <w:proofErr w:type="spellEnd"/>
-      <w:r>
-        <w:t xml:space="preserve"> auf Darstellung (Ikonographie) auf </w:t>
-      </w:r>
-      <w:r>
-        <w:t>Bilder</w:t>
-      </w:r>
-      <w:r>
-        <w:t>-</w:t>
-      </w:r>
-      <w:r>
-        <w:t>Galerie</w:t>
-      </w:r>
-      <w:r>
-        <w:t xml:space="preserve"> der ausgewählten Darstellung</w:t>
-      </w:r>
-    </w:p>
-    <w:p>
-      <w:pPr>
-        <w:pStyle w:val="Listenabsatz"/>
-        <w:numPr>
-          <w:ilvl w:val="0"/>
-          <w:numId w:val="11"/>
-        </w:numPr>
-      </w:pPr>
-      <w:r>
-        <w:lastRenderedPageBreak/>
-        <w:t xml:space="preserve">Bild in Favoritenliste </w:t>
-      </w:r>
-      <w:proofErr w:type="spellStart"/>
-      <w:r>
-        <w:t>ziehbar</w:t>
-      </w:r>
-      <w:proofErr w:type="spellEnd"/>
-      <w:r>
-        <w:t>, wie oben beschrieben</w:t>
-      </w:r>
-    </w:p>
-    <w:p>
-      <w:pPr>
-        <w:pStyle w:val="Listenabsatz"/>
-        <w:numPr>
-          <w:ilvl w:val="0"/>
-          <w:numId w:val="11"/>
-        </w:numPr>
-      </w:pPr>
-      <w:r>
-        <w:t xml:space="preserve">Zurück zu Bilder-Galerie: </w:t>
-      </w:r>
-      <w:proofErr w:type="spellStart"/>
-      <w:r>
-        <w:t>Pinch</w:t>
-      </w:r>
-      <w:proofErr w:type="spellEnd"/>
+        <w:rPr>
+          <w:highlight w:val="yellow"/>
+        </w:rPr>
+        <w:t>, um zu nächstem Bild zu gelangen?</w:t>
+      </w:r>
     </w:p>
     <w:p/>
     <w:p>
@@ -1291,6 +1317,7 @@
           <w:b/>
           <w:sz w:val="28"/>
         </w:rPr>
+        <w:lastRenderedPageBreak/>
         <w:t>Zeitplan:</w:t>
       </w:r>
     </w:p>
@@ -1306,7 +1333,6 @@
           <w:b/>
           <w:sz w:val="28"/>
         </w:rPr>
-        <w:lastRenderedPageBreak/>
         <w:t>Nach Weihnachten fertig mit der App!!!</w:t>
       </w:r>
     </w:p>

</xml_diff>

<commit_message>
user story und persona ziele #
</commit_message>
<xml_diff>
--- a/Komplettes Konzept.docx
+++ b/Komplettes Konzept.docx
@@ -45,15 +45,7 @@
         <w:t>ine Interaktion stattfindet</w:t>
       </w:r>
       <w:r>
-        <w:t xml:space="preserve"> </w:t>
-      </w:r>
-      <w:proofErr w:type="spellStart"/>
-      <w:r>
-        <w:t>samfte</w:t>
-      </w:r>
-      <w:proofErr w:type="spellEnd"/>
-      <w:r>
-        <w:t xml:space="preserve"> Aufforderung für ausgewählte Interaktion</w:t>
+        <w:t xml:space="preserve"> samfte Aufforderung für ausgewählte Interaktion</w:t>
       </w:r>
     </w:p>
     <w:p/>
@@ -97,15 +89,7 @@
         </w:numPr>
       </w:pPr>
       <w:r>
-        <w:t xml:space="preserve">Begriffe stellen </w:t>
-      </w:r>
-      <w:proofErr w:type="spellStart"/>
-      <w:r>
-        <w:t>Ikonographien</w:t>
-      </w:r>
-      <w:proofErr w:type="spellEnd"/>
-      <w:r>
-        <w:t xml:space="preserve"> dar</w:t>
+        <w:t>Begriffe stellen Ikonographien dar</w:t>
       </w:r>
     </w:p>
     <w:p>
@@ -131,15 +115,7 @@
         <w:ind w:left="709"/>
       </w:pPr>
       <w:r>
-        <w:t xml:space="preserve">Große der Begriffe </w:t>
-      </w:r>
-      <w:proofErr w:type="spellStart"/>
-      <w:r>
-        <w:t>abh.</w:t>
-      </w:r>
-      <w:proofErr w:type="spellEnd"/>
-      <w:r>
-        <w:t xml:space="preserve"> von „Betrachtung“ im letzten Monat (je öfters je größer)</w:t>
+        <w:t>Große der Begriffe abh. von „Betrachtung“ im letzten Monat (je öfters je größer)</w:t>
       </w:r>
     </w:p>
     <w:p>
@@ -196,47 +172,7 @@
         <w:rPr>
           <w:highlight w:val="yellow"/>
         </w:rPr>
-        <w:t xml:space="preserve">Vereinigung von zwei/mehreren </w:t>
-      </w:r>
-      <w:proofErr w:type="gramStart"/>
-      <w:r>
-        <w:rPr>
-          <w:highlight w:val="yellow"/>
-        </w:rPr>
-        <w:t>Begriffen ???</w:t>
-      </w:r>
-      <w:proofErr w:type="gramEnd"/>
-    </w:p>
-    <w:p/>
-    <w:p>
-      <w:pPr>
-        <w:rPr>
-          <w:b/>
-        </w:rPr>
-      </w:pPr>
-      <w:r>
-        <w:rPr>
-          <w:b/>
-        </w:rPr>
-        <w:t>Bilder</w:t>
-      </w:r>
-      <w:r>
-        <w:rPr>
-          <w:b/>
-        </w:rPr>
-        <w:t>-</w:t>
-      </w:r>
-      <w:r>
-        <w:rPr>
-          <w:b/>
-        </w:rPr>
-        <w:t>Galerie</w:t>
-      </w:r>
-      <w:r>
-        <w:rPr>
-          <w:b/>
-        </w:rPr>
-        <w:t>:</w:t>
+        <w:t>Vereinigung von zwei/mehreren Begriffen ???</w:t>
       </w:r>
     </w:p>
     <w:p>
@@ -247,20 +183,63 @@
           <w:numId w:val="8"/>
         </w:numPr>
         <w:ind w:left="709"/>
+        <w:rPr>
+          <w:highlight w:val="yellow"/>
+        </w:rPr>
+      </w:pPr>
+      <w:r>
+        <w:rPr>
+          <w:highlight w:val="yellow"/>
+        </w:rPr>
+        <w:t>LISTEN?!</w:t>
+      </w:r>
+    </w:p>
+    <w:p/>
+    <w:p>
+      <w:pPr>
+        <w:rPr>
+          <w:b/>
+        </w:rPr>
+      </w:pPr>
+      <w:r>
+        <w:rPr>
+          <w:b/>
+        </w:rPr>
+        <w:t>Bilder</w:t>
+      </w:r>
+      <w:r>
+        <w:rPr>
+          <w:b/>
+        </w:rPr>
+        <w:t>-</w:t>
+      </w:r>
+      <w:r>
+        <w:rPr>
+          <w:b/>
+        </w:rPr>
+        <w:t>Galerie</w:t>
+      </w:r>
+      <w:r>
+        <w:rPr>
+          <w:b/>
+        </w:rPr>
+        <w:t>:</w:t>
+      </w:r>
+    </w:p>
+    <w:p>
+      <w:pPr>
+        <w:pStyle w:val="Listenabsatz"/>
+        <w:numPr>
+          <w:ilvl w:val="0"/>
+          <w:numId w:val="8"/>
+        </w:numPr>
+        <w:ind w:left="709"/>
       </w:pPr>
       <w:r>
         <w:t>Ein Begriff ausgewählt</w:t>
       </w:r>
       <w:r>
-        <w:t xml:space="preserve"> (</w:t>
-      </w:r>
-      <w:proofErr w:type="spellStart"/>
-      <w:r>
-        <w:t>Tap</w:t>
-      </w:r>
-      <w:proofErr w:type="spellEnd"/>
-      <w:r>
-        <w:t>)</w:t>
+        <w:t xml:space="preserve"> (Tap)</w:t>
       </w:r>
       <w:r>
         <w:t xml:space="preserve">, </w:t>
@@ -355,23 +334,7 @@
         </w:numPr>
       </w:pPr>
       <w:r>
-        <w:t xml:space="preserve">Schnelles </w:t>
-      </w:r>
-      <w:proofErr w:type="spellStart"/>
-      <w:r>
-        <w:t>swipen</w:t>
-      </w:r>
-      <w:proofErr w:type="spellEnd"/>
-      <w:r>
-        <w:t xml:space="preserve"> in alle Richtungen mit allen Fingern, um </w:t>
-      </w:r>
-      <w:proofErr w:type="spellStart"/>
-      <w:r>
-        <w:t>random</w:t>
-      </w:r>
-      <w:proofErr w:type="spellEnd"/>
-      <w:r>
-        <w:t xml:space="preserve"> andere Bilder zu laden</w:t>
+        <w:t>Schnelles swipen in alle Richtungen mit allen Fingern, um random andere Bilder zu laden</w:t>
       </w:r>
     </w:p>
     <w:p>
@@ -402,13 +365,8 @@
         </w:numPr>
       </w:pPr>
       <w:r>
-        <w:t xml:space="preserve">Long </w:t>
-      </w:r>
-      <w:proofErr w:type="spellStart"/>
-      <w:r>
-        <w:t>Tap</w:t>
-      </w:r>
-      <w:proofErr w:type="spellEnd"/>
+        <w:t>Long Tap</w:t>
+      </w:r>
       <w:r>
         <w:t xml:space="preserve"> (Press)</w:t>
       </w:r>
@@ -464,21 +422,8 @@
         <w:t xml:space="preserve">hell </w:t>
       </w:r>
       <w:r>
-        <w:t xml:space="preserve">erst bei </w:t>
-      </w:r>
-      <w:proofErr w:type="spellStart"/>
-      <w:r>
-        <w:t>long</w:t>
-      </w:r>
-      <w:proofErr w:type="spellEnd"/>
-      <w:r>
-        <w:t xml:space="preserve"> </w:t>
-      </w:r>
-      <w:proofErr w:type="spellStart"/>
-      <w:r>
-        <w:t>tap</w:t>
-      </w:r>
-      <w:proofErr w:type="spellEnd"/>
+        <w:t>erst bei long tap</w:t>
+      </w:r>
     </w:p>
     <w:p>
       <w:pPr>
@@ -498,15 +443,7 @@
         <w:t>avoriten</w:t>
       </w:r>
       <w:r>
-        <w:t xml:space="preserve">-Leiste erscheint leere Kachel, in das das Bild gezogen werden soll (visueller Pfeil, der zeigt, wo das Bild </w:t>
-      </w:r>
-      <w:proofErr w:type="gramStart"/>
-      <w:r>
-        <w:t>hin soll</w:t>
-      </w:r>
-      <w:proofErr w:type="gramEnd"/>
-      <w:r>
-        <w:t>)</w:t>
+        <w:t>-Leiste erscheint leere Kachel, in das das Bild gezogen werden soll (visueller Pfeil, der zeigt, wo das Bild hin soll)</w:t>
       </w:r>
     </w:p>
     <w:p>
@@ -517,16 +454,11 @@
           <w:numId w:val="10"/>
         </w:numPr>
       </w:pPr>
-      <w:proofErr w:type="spellStart"/>
       <w:r>
         <w:t>Pi</w:t>
       </w:r>
       <w:r>
-        <w:t>nch</w:t>
-      </w:r>
-      <w:proofErr w:type="spellEnd"/>
-      <w:r>
-        <w:t xml:space="preserve"> oder Tab um in Detail-Ansicht gelangen</w:t>
+        <w:t>nch oder Tab um in Detail-Ansicht gelangen</w:t>
       </w:r>
     </w:p>
     <w:p>
@@ -554,45 +486,13 @@
         <w:t>Übersicht</w:t>
       </w:r>
       <w:r>
-        <w:t xml:space="preserve">: </w:t>
-      </w:r>
-      <w:proofErr w:type="spellStart"/>
-      <w:r>
-        <w:t>long</w:t>
-      </w:r>
-      <w:proofErr w:type="spellEnd"/>
-      <w:r>
-        <w:t xml:space="preserve"> </w:t>
-      </w:r>
-      <w:proofErr w:type="spellStart"/>
-      <w:r>
-        <w:t>Tap</w:t>
-      </w:r>
-      <w:proofErr w:type="spellEnd"/>
-      <w:r>
-        <w:t xml:space="preserve"> </w:t>
+        <w:t xml:space="preserve">: long Tap </w:t>
       </w:r>
       <w:r>
         <w:t xml:space="preserve">(Press) </w:t>
       </w:r>
       <w:r>
-        <w:t>und ziehen (</w:t>
-      </w:r>
-      <w:proofErr w:type="spellStart"/>
-      <w:r>
-        <w:t>drag</w:t>
-      </w:r>
-      <w:proofErr w:type="spellEnd"/>
-      <w:r>
-        <w:t xml:space="preserve"> and </w:t>
-      </w:r>
-      <w:proofErr w:type="spellStart"/>
-      <w:r>
-        <w:t>drop</w:t>
-      </w:r>
-      <w:proofErr w:type="spellEnd"/>
-      <w:r>
-        <w:t>)</w:t>
+        <w:t>und ziehen (drag and drop)</w:t>
       </w:r>
     </w:p>
     <w:p/>
@@ -680,13 +580,8 @@
           <w:numId w:val="8"/>
         </w:numPr>
       </w:pPr>
-      <w:proofErr w:type="spellStart"/>
-      <w:r>
-        <w:t>Tap</w:t>
-      </w:r>
-      <w:proofErr w:type="spellEnd"/>
-      <w:r>
-        <w:t xml:space="preserve"> und ziehen, dab</w:t>
+      <w:r>
+        <w:t>Tap und ziehen, dab</w:t>
       </w:r>
       <w:r>
         <w:t>ei s</w:t>
@@ -713,6 +608,7 @@
         </w:numPr>
       </w:pPr>
       <w:r>
+        <w:lastRenderedPageBreak/>
         <w:t>Von Det</w:t>
       </w:r>
       <w:r>
@@ -725,15 +621,7 @@
         <w:t>mit</w:t>
       </w:r>
       <w:r>
-        <w:t xml:space="preserve"> </w:t>
-      </w:r>
-      <w:proofErr w:type="spellStart"/>
-      <w:r>
-        <w:t>Tap</w:t>
-      </w:r>
-      <w:proofErr w:type="spellEnd"/>
-      <w:r>
-        <w:t xml:space="preserve"> auf Darstellung (Ikonographie) auf </w:t>
+        <w:t xml:space="preserve"> Tap auf Darstellung (Ikonographie) auf </w:t>
       </w:r>
       <w:r>
         <w:t>Bilder</w:t>
@@ -757,16 +645,7 @@
         </w:numPr>
       </w:pPr>
       <w:r>
-        <w:lastRenderedPageBreak/>
-        <w:t xml:space="preserve">Bild in Favoritenliste </w:t>
-      </w:r>
-      <w:proofErr w:type="spellStart"/>
-      <w:r>
-        <w:t>ziehbar</w:t>
-      </w:r>
-      <w:proofErr w:type="spellEnd"/>
-      <w:r>
-        <w:t>, wie oben beschrieben</w:t>
+        <w:t>Bild in Favoritenliste ziehbar, wie oben beschrieben</w:t>
       </w:r>
     </w:p>
     <w:p>
@@ -778,13 +657,8 @@
         </w:numPr>
       </w:pPr>
       <w:r>
-        <w:t xml:space="preserve">Zurück zu Bilder-Galerie: </w:t>
-      </w:r>
-      <w:proofErr w:type="spellStart"/>
-      <w:r>
-        <w:t>Pinch</w:t>
-      </w:r>
-      <w:proofErr w:type="spellEnd"/>
+        <w:t>Zurück zu Bilder-Galerie: Pinch</w:t>
+      </w:r>
     </w:p>
     <w:p>
       <w:pPr>
@@ -797,16 +671,14 @@
           <w:highlight w:val="yellow"/>
         </w:rPr>
       </w:pPr>
+      <w:r>
+        <w:rPr>
+          <w:highlight w:val="yellow"/>
+        </w:rPr>
+        <w:t>Wischen</w:t>
+      </w:r>
       <w:bookmarkStart w:id="0" w:name="_GoBack"/>
       <w:bookmarkEnd w:id="0"/>
-      <w:proofErr w:type="spellStart"/>
-      <w:r>
-        <w:rPr>
-          <w:highlight w:val="yellow"/>
-        </w:rPr>
-        <w:t>Swipen</w:t>
-      </w:r>
-      <w:proofErr w:type="spellEnd"/>
       <w:r>
         <w:rPr>
           <w:highlight w:val="yellow"/>
@@ -866,23 +738,7 @@
         <w:ind w:left="709"/>
       </w:pPr>
       <w:r>
-        <w:t xml:space="preserve">nur wenn Bild mit </w:t>
-      </w:r>
-      <w:proofErr w:type="spellStart"/>
-      <w:r>
-        <w:t>long</w:t>
-      </w:r>
-      <w:proofErr w:type="spellEnd"/>
-      <w:r>
-        <w:t xml:space="preserve"> </w:t>
-      </w:r>
-      <w:proofErr w:type="spellStart"/>
-      <w:r>
-        <w:t>Tap</w:t>
-      </w:r>
-      <w:proofErr w:type="spellEnd"/>
-      <w:r>
-        <w:t xml:space="preserve"> ausgewählt (Bild-Ansicht oder Detail-Ansicht)</w:t>
+        <w:t>nur wenn Bild mit long Tap ausgewählt (Bild-Ansicht oder Detail-Ansicht)</w:t>
       </w:r>
       <w:r>
         <w:t xml:space="preserve"> Favo</w:t>
@@ -948,15 +804,7 @@
         <w:ind w:left="709"/>
       </w:pPr>
       <w:r>
-        <w:t xml:space="preserve">Löschen ohne Drucken: einzeln mit </w:t>
-      </w:r>
-      <w:proofErr w:type="spellStart"/>
-      <w:r>
-        <w:t>Swipe</w:t>
-      </w:r>
-      <w:proofErr w:type="spellEnd"/>
-      <w:r>
-        <w:t xml:space="preserve"> zum Rand links oder mit Handkante über Rand links raus, um mehrere/alle zu löschen</w:t>
+        <w:t>Löschen ohne Drucken: einzeln mit Swipe zum Rand links oder mit Handkante über Rand links raus, um mehrere/alle zu löschen</w:t>
       </w:r>
     </w:p>
     <w:p>
@@ -1083,13 +931,8 @@
           <w:numId w:val="12"/>
         </w:numPr>
       </w:pPr>
-      <w:proofErr w:type="spellStart"/>
-      <w:r>
-        <w:t>Tap</w:t>
-      </w:r>
-      <w:proofErr w:type="spellEnd"/>
-      <w:r>
-        <w:t xml:space="preserve"> auf Wort</w:t>
+      <w:r>
+        <w:t>Tap auf Wort</w:t>
       </w:r>
     </w:p>
     <w:p>
@@ -1211,13 +1054,8 @@
           <w:numId w:val="14"/>
         </w:numPr>
       </w:pPr>
-      <w:proofErr w:type="spellStart"/>
-      <w:r>
-        <w:t>Tap</w:t>
-      </w:r>
-      <w:proofErr w:type="spellEnd"/>
-      <w:r>
-        <w:t xml:space="preserve"> auf Bild</w:t>
+      <w:r>
+        <w:t>Tap auf Bild</w:t>
       </w:r>
     </w:p>
     <w:p>
@@ -1276,13 +1114,8 @@
           <w:numId w:val="15"/>
         </w:numPr>
       </w:pPr>
-      <w:proofErr w:type="spellStart"/>
-      <w:r>
-        <w:t>Pinch</w:t>
-      </w:r>
-      <w:proofErr w:type="spellEnd"/>
-      <w:r>
-        <w:t xml:space="preserve"> für zurück zu Bilder-Galerie</w:t>
+      <w:r>
+        <w:t>Pinch für zurück zu Bilder-Galerie</w:t>
       </w:r>
     </w:p>
     <w:p>
@@ -1317,7 +1150,6 @@
           <w:b/>
           <w:sz w:val="28"/>
         </w:rPr>
-        <w:lastRenderedPageBreak/>
         <w:t>Zeitplan:</w:t>
       </w:r>
     </w:p>
@@ -1375,19 +1207,9 @@
       </w:r>
     </w:p>
     <w:p>
-      <w:proofErr w:type="spellStart"/>
-      <w:r>
-        <w:t>Cristin</w:t>
-      </w:r>
-      <w:proofErr w:type="spellEnd"/>
-      <w:r>
-        <w:t xml:space="preserve">: </w:t>
-      </w:r>
-      <w:proofErr w:type="spellStart"/>
-      <w:r>
-        <w:t>Wordcloud</w:t>
-      </w:r>
-      <w:proofErr w:type="spellEnd"/>
+      <w:r>
+        <w:t>Cristin: Wordcloud</w:t>
+      </w:r>
     </w:p>
     <w:p>
       <w:r>
@@ -1395,16 +1217,269 @@
       </w:r>
     </w:p>
     <w:p>
-      <w:r>
-        <w:t xml:space="preserve">Kathrin: Methoden rund um </w:t>
-      </w:r>
-      <w:proofErr w:type="spellStart"/>
-      <w:r>
-        <w:t>Json</w:t>
-      </w:r>
-      <w:proofErr w:type="spellEnd"/>
-    </w:p>
-    <w:p/>
+      <w:pPr>
+        <w:pBdr>
+          <w:bottom w:val="single" w:sz="6" w:space="1" w:color="auto"/>
+        </w:pBdr>
+      </w:pPr>
+      <w:r>
+        <w:t>Kathrin: Methoden rund um Json</w:t>
+      </w:r>
+    </w:p>
+    <w:p>
+      <w:pPr>
+        <w:pBdr>
+          <w:bottom w:val="single" w:sz="6" w:space="1" w:color="auto"/>
+        </w:pBdr>
+      </w:pPr>
+    </w:p>
+    <w:p>
+      <w:pPr>
+        <w:rPr>
+          <w:b/>
+          <w:sz w:val="28"/>
+        </w:rPr>
+      </w:pPr>
+      <w:r>
+        <w:rPr>
+          <w:b/>
+          <w:sz w:val="28"/>
+        </w:rPr>
+        <w:t>Kontext des Konzepts:</w:t>
+      </w:r>
+    </w:p>
+    <w:p>
+      <w:pPr>
+        <w:rPr>
+          <w:sz w:val="24"/>
+        </w:rPr>
+      </w:pPr>
+      <w:r>
+        <w:rPr>
+          <w:sz w:val="24"/>
+        </w:rPr>
+        <w:t xml:space="preserve">Persona: </w:t>
+      </w:r>
+    </w:p>
+    <w:p>
+      <w:pPr>
+        <w:rPr>
+          <w:sz w:val="24"/>
+        </w:rPr>
+      </w:pPr>
+      <w:r>
+        <w:rPr>
+          <w:sz w:val="24"/>
+        </w:rPr>
+        <w:t>„Das stupide Betrachten aller Objekte, die im Museum ausgestellt sind, langweilen ihn, sodass er schnell die Motivation verliert und lieber draußen auf die anderen wartet.“</w:t>
+      </w:r>
+    </w:p>
+    <w:p>
+      <w:pPr>
+        <w:rPr>
+          <w:sz w:val="24"/>
+        </w:rPr>
+      </w:pPr>
+      <w:r>
+        <w:rPr>
+          <w:sz w:val="24"/>
+        </w:rPr>
+        <w:sym w:font="Wingdings" w:char="F0E0"/>
+      </w:r>
+      <w:r>
+        <w:rPr>
+          <w:sz w:val="24"/>
+        </w:rPr>
+        <w:t xml:space="preserve">ausgewählte Artefakte </w:t>
+      </w:r>
+    </w:p>
+    <w:p>
+      <w:pPr>
+        <w:rPr>
+          <w:sz w:val="24"/>
+        </w:rPr>
+      </w:pPr>
+      <w:r>
+        <w:rPr>
+          <w:sz w:val="24"/>
+        </w:rPr>
+        <w:sym w:font="Wingdings" w:char="F0E0"/>
+      </w:r>
+      <w:r>
+        <w:rPr>
+          <w:sz w:val="24"/>
+        </w:rPr>
+        <w:t xml:space="preserve">auf einen </w:t>
+      </w:r>
+      <w:r>
+        <w:rPr>
+          <w:sz w:val="24"/>
+        </w:rPr>
+        <w:t>Blick alle Darstellungen/Bilder, davon interaktiv Artefakte auswählen und ausgedruckt mitbekommen</w:t>
+      </w:r>
+    </w:p>
+    <w:p>
+      <w:pPr>
+        <w:rPr>
+          <w:sz w:val="24"/>
+        </w:rPr>
+      </w:pPr>
+    </w:p>
+    <w:p>
+      <w:pPr>
+        <w:rPr>
+          <w:sz w:val="24"/>
+        </w:rPr>
+      </w:pPr>
+      <w:r>
+        <w:rPr>
+          <w:sz w:val="24"/>
+        </w:rPr>
+        <w:t>User Story:</w:t>
+      </w:r>
+    </w:p>
+    <w:p>
+      <w:pPr>
+        <w:numPr>
+          <w:ilvl w:val="0"/>
+          <w:numId w:val="16"/>
+        </w:numPr>
+        <w:rPr>
+          <w:sz w:val="24"/>
+        </w:rPr>
+      </w:pPr>
+      <w:r>
+        <w:rPr>
+          <w:sz w:val="24"/>
+        </w:rPr>
+        <w:t xml:space="preserve">Als Besucher möchte ich </w:t>
+      </w:r>
+      <w:r>
+        <w:rPr>
+          <w:color w:val="538135" w:themeColor="accent6" w:themeShade="BF"/>
+          <w:sz w:val="24"/>
+        </w:rPr>
+        <w:t xml:space="preserve">alle </w:t>
+      </w:r>
+      <w:r>
+        <w:rPr>
+          <w:sz w:val="24"/>
+        </w:rPr>
+        <w:t>Darstellungen auf einen Blick haben, um mir einen besseren Überblick der Artefakte zu verschaffen.</w:t>
+      </w:r>
+    </w:p>
+    <w:p>
+      <w:pPr>
+        <w:numPr>
+          <w:ilvl w:val="0"/>
+          <w:numId w:val="16"/>
+        </w:numPr>
+        <w:rPr>
+          <w:sz w:val="24"/>
+        </w:rPr>
+      </w:pPr>
+      <w:r>
+        <w:rPr>
+          <w:sz w:val="24"/>
+        </w:rPr>
+        <w:t xml:space="preserve">Als Besucher möchte ich eine Darstellung auswählen, um </w:t>
+      </w:r>
+      <w:r>
+        <w:rPr>
+          <w:color w:val="538135" w:themeColor="accent6" w:themeShade="BF"/>
+          <w:sz w:val="24"/>
+        </w:rPr>
+        <w:t xml:space="preserve">alle </w:t>
+      </w:r>
+      <w:r>
+        <w:rPr>
+          <w:sz w:val="24"/>
+        </w:rPr>
+        <w:t>Artefakte dieser Darstellung anzeigen zu lassen.</w:t>
+      </w:r>
+    </w:p>
+    <w:p>
+      <w:pPr>
+        <w:numPr>
+          <w:ilvl w:val="0"/>
+          <w:numId w:val="16"/>
+        </w:numPr>
+        <w:rPr>
+          <w:sz w:val="24"/>
+        </w:rPr>
+      </w:pPr>
+      <w:r>
+        <w:rPr>
+          <w:sz w:val="24"/>
+        </w:rPr>
+        <w:t>Als Besucher möchte ich ein Artefakt auswählen um weitere Informationen zu diesem zu erhalten.</w:t>
+      </w:r>
+    </w:p>
+    <w:p>
+      <w:pPr>
+        <w:numPr>
+          <w:ilvl w:val="1"/>
+          <w:numId w:val="16"/>
+        </w:numPr>
+        <w:rPr>
+          <w:sz w:val="24"/>
+        </w:rPr>
+      </w:pPr>
+      <w:r>
+        <w:rPr>
+          <w:sz w:val="24"/>
+        </w:rPr>
+        <w:t xml:space="preserve">Weitere Informationen: Daten zu Artefakt, ähnliche Artefakte, </w:t>
+      </w:r>
+      <w:r>
+        <w:rPr>
+          <w:color w:val="538135" w:themeColor="accent6" w:themeShade="BF"/>
+          <w:sz w:val="24"/>
+        </w:rPr>
+        <w:t>Bewe</w:t>
+      </w:r>
+      <w:r>
+        <w:rPr>
+          <w:color w:val="538135" w:themeColor="accent6" w:themeShade="BF"/>
+          <w:sz w:val="24"/>
+        </w:rPr>
+        <w:t>rtung</w:t>
+      </w:r>
+    </w:p>
+    <w:p>
+      <w:pPr>
+        <w:numPr>
+          <w:ilvl w:val="0"/>
+          <w:numId w:val="16"/>
+        </w:numPr>
+        <w:rPr>
+          <w:color w:val="538135" w:themeColor="accent6" w:themeShade="BF"/>
+          <w:sz w:val="24"/>
+        </w:rPr>
+      </w:pPr>
+      <w:r>
+        <w:rPr>
+          <w:color w:val="538135" w:themeColor="accent6" w:themeShade="BF"/>
+          <w:sz w:val="24"/>
+        </w:rPr>
+        <w:t>Als Besucher möchte ich in vorgegebenen Listen (Top 10, Neue Ausstellungen) Artefakte angezeigt bekommen.</w:t>
+      </w:r>
+    </w:p>
+    <w:p>
+      <w:pPr>
+        <w:rPr>
+          <w:color w:val="538135" w:themeColor="accent6" w:themeShade="BF"/>
+          <w:sz w:val="24"/>
+        </w:rPr>
+      </w:pPr>
+    </w:p>
+    <w:p>
+      <w:pPr>
+        <w:rPr>
+          <w:sz w:val="24"/>
+        </w:rPr>
+      </w:pPr>
+    </w:p>
     <w:sectPr>
       <w:pgSz w:w="11906" w:h="16838"/>
       <w:pgMar w:top="1417" w:right="1417" w:bottom="1134" w:left="1417" w:header="708" w:footer="708" w:gutter="0"/>
@@ -1489,6 +1564,145 @@
     </w:lvl>
   </w:abstractNum>
   <w:abstractNum w:abstractNumId="1" w15:restartNumberingAfterBreak="0">
+    <w:nsid w:val="0B8401CF"/>
+    <w:multiLevelType w:val="hybridMultilevel"/>
+    <w:tmpl w:val="3FD06B00"/>
+    <w:lvl w:ilvl="0" w:tplc="55ECC444">
+      <w:start w:val="1"/>
+      <w:numFmt w:val="bullet"/>
+      <w:lvlText w:val=""/>
+      <w:lvlJc w:val="left"/>
+      <w:pPr>
+        <w:tabs>
+          <w:tab w:val="num" w:pos="720"/>
+        </w:tabs>
+        <w:ind w:left="720" w:hanging="360"/>
+      </w:pPr>
+      <w:rPr>
+        <w:rFonts w:ascii="Wingdings 3" w:hAnsi="Wingdings 3" w:hint="default"/>
+      </w:rPr>
+    </w:lvl>
+    <w:lvl w:ilvl="1" w:tplc="20827A6C">
+      <w:numFmt w:val="bullet"/>
+      <w:lvlText w:val=""/>
+      <w:lvlJc w:val="left"/>
+      <w:pPr>
+        <w:tabs>
+          <w:tab w:val="num" w:pos="1440"/>
+        </w:tabs>
+        <w:ind w:left="1440" w:hanging="360"/>
+      </w:pPr>
+      <w:rPr>
+        <w:rFonts w:ascii="Wingdings 3" w:hAnsi="Wingdings 3" w:hint="default"/>
+      </w:rPr>
+    </w:lvl>
+    <w:lvl w:ilvl="2" w:tplc="1794EBEE" w:tentative="1">
+      <w:start w:val="1"/>
+      <w:numFmt w:val="bullet"/>
+      <w:lvlText w:val=""/>
+      <w:lvlJc w:val="left"/>
+      <w:pPr>
+        <w:tabs>
+          <w:tab w:val="num" w:pos="2160"/>
+        </w:tabs>
+        <w:ind w:left="2160" w:hanging="360"/>
+      </w:pPr>
+      <w:rPr>
+        <w:rFonts w:ascii="Wingdings 3" w:hAnsi="Wingdings 3" w:hint="default"/>
+      </w:rPr>
+    </w:lvl>
+    <w:lvl w:ilvl="3" w:tplc="9118BE00" w:tentative="1">
+      <w:start w:val="1"/>
+      <w:numFmt w:val="bullet"/>
+      <w:lvlText w:val=""/>
+      <w:lvlJc w:val="left"/>
+      <w:pPr>
+        <w:tabs>
+          <w:tab w:val="num" w:pos="2880"/>
+        </w:tabs>
+        <w:ind w:left="2880" w:hanging="360"/>
+      </w:pPr>
+      <w:rPr>
+        <w:rFonts w:ascii="Wingdings 3" w:hAnsi="Wingdings 3" w:hint="default"/>
+      </w:rPr>
+    </w:lvl>
+    <w:lvl w:ilvl="4" w:tplc="A684C3EE" w:tentative="1">
+      <w:start w:val="1"/>
+      <w:numFmt w:val="bullet"/>
+      <w:lvlText w:val=""/>
+      <w:lvlJc w:val="left"/>
+      <w:pPr>
+        <w:tabs>
+          <w:tab w:val="num" w:pos="3600"/>
+        </w:tabs>
+        <w:ind w:left="3600" w:hanging="360"/>
+      </w:pPr>
+      <w:rPr>
+        <w:rFonts w:ascii="Wingdings 3" w:hAnsi="Wingdings 3" w:hint="default"/>
+      </w:rPr>
+    </w:lvl>
+    <w:lvl w:ilvl="5" w:tplc="04F8E37C" w:tentative="1">
+      <w:start w:val="1"/>
+      <w:numFmt w:val="bullet"/>
+      <w:lvlText w:val=""/>
+      <w:lvlJc w:val="left"/>
+      <w:pPr>
+        <w:tabs>
+          <w:tab w:val="num" w:pos="4320"/>
+        </w:tabs>
+        <w:ind w:left="4320" w:hanging="360"/>
+      </w:pPr>
+      <w:rPr>
+        <w:rFonts w:ascii="Wingdings 3" w:hAnsi="Wingdings 3" w:hint="default"/>
+      </w:rPr>
+    </w:lvl>
+    <w:lvl w:ilvl="6" w:tplc="C7082ECE" w:tentative="1">
+      <w:start w:val="1"/>
+      <w:numFmt w:val="bullet"/>
+      <w:lvlText w:val=""/>
+      <w:lvlJc w:val="left"/>
+      <w:pPr>
+        <w:tabs>
+          <w:tab w:val="num" w:pos="5040"/>
+        </w:tabs>
+        <w:ind w:left="5040" w:hanging="360"/>
+      </w:pPr>
+      <w:rPr>
+        <w:rFonts w:ascii="Wingdings 3" w:hAnsi="Wingdings 3" w:hint="default"/>
+      </w:rPr>
+    </w:lvl>
+    <w:lvl w:ilvl="7" w:tplc="0D028356" w:tentative="1">
+      <w:start w:val="1"/>
+      <w:numFmt w:val="bullet"/>
+      <w:lvlText w:val=""/>
+      <w:lvlJc w:val="left"/>
+      <w:pPr>
+        <w:tabs>
+          <w:tab w:val="num" w:pos="5760"/>
+        </w:tabs>
+        <w:ind w:left="5760" w:hanging="360"/>
+      </w:pPr>
+      <w:rPr>
+        <w:rFonts w:ascii="Wingdings 3" w:hAnsi="Wingdings 3" w:hint="default"/>
+      </w:rPr>
+    </w:lvl>
+    <w:lvl w:ilvl="8" w:tplc="F45E7A24" w:tentative="1">
+      <w:start w:val="1"/>
+      <w:numFmt w:val="bullet"/>
+      <w:lvlText w:val=""/>
+      <w:lvlJc w:val="left"/>
+      <w:pPr>
+        <w:tabs>
+          <w:tab w:val="num" w:pos="6480"/>
+        </w:tabs>
+        <w:ind w:left="6480" w:hanging="360"/>
+      </w:pPr>
+      <w:rPr>
+        <w:rFonts w:ascii="Wingdings 3" w:hAnsi="Wingdings 3" w:hint="default"/>
+      </w:rPr>
+    </w:lvl>
+  </w:abstractNum>
+  <w:abstractNum w:abstractNumId="2" w15:restartNumberingAfterBreak="0">
     <w:nsid w:val="17776C73"/>
     <w:multiLevelType w:val="hybridMultilevel"/>
     <w:tmpl w:val="739A4574"/>
@@ -1601,7 +1815,7 @@
       </w:rPr>
     </w:lvl>
   </w:abstractNum>
-  <w:abstractNum w:abstractNumId="2" w15:restartNumberingAfterBreak="0">
+  <w:abstractNum w:abstractNumId="3" w15:restartNumberingAfterBreak="0">
     <w:nsid w:val="1A78230D"/>
     <w:multiLevelType w:val="hybridMultilevel"/>
     <w:tmpl w:val="5A004E86"/>
@@ -1744,7 +1958,7 @@
       </w:pPr>
     </w:lvl>
   </w:abstractNum>
-  <w:abstractNum w:abstractNumId="3" w15:restartNumberingAfterBreak="0">
+  <w:abstractNum w:abstractNumId="4" w15:restartNumberingAfterBreak="0">
     <w:nsid w:val="272A3DD6"/>
     <w:multiLevelType w:val="multilevel"/>
     <w:tmpl w:val="EA7079DE"/>
@@ -1858,7 +2072,7 @@
       </w:pPr>
     </w:lvl>
   </w:abstractNum>
-  <w:abstractNum w:abstractNumId="4" w15:restartNumberingAfterBreak="0">
+  <w:abstractNum w:abstractNumId="5" w15:restartNumberingAfterBreak="0">
     <w:nsid w:val="274664F8"/>
     <w:multiLevelType w:val="hybridMultilevel"/>
     <w:tmpl w:val="7E5857BA"/>
@@ -1971,7 +2185,7 @@
       </w:rPr>
     </w:lvl>
   </w:abstractNum>
-  <w:abstractNum w:abstractNumId="5" w15:restartNumberingAfterBreak="0">
+  <w:abstractNum w:abstractNumId="6" w15:restartNumberingAfterBreak="0">
     <w:nsid w:val="4F5C426C"/>
     <w:multiLevelType w:val="hybridMultilevel"/>
     <w:tmpl w:val="CDDC05D0"/>
@@ -2084,7 +2298,7 @@
       </w:rPr>
     </w:lvl>
   </w:abstractNum>
-  <w:abstractNum w:abstractNumId="6" w15:restartNumberingAfterBreak="0">
+  <w:abstractNum w:abstractNumId="7" w15:restartNumberingAfterBreak="0">
     <w:nsid w:val="5E39767D"/>
     <w:multiLevelType w:val="hybridMultilevel"/>
     <w:tmpl w:val="E0547A66"/>
@@ -2197,7 +2411,7 @@
       </w:rPr>
     </w:lvl>
   </w:abstractNum>
-  <w:abstractNum w:abstractNumId="7" w15:restartNumberingAfterBreak="0">
+  <w:abstractNum w:abstractNumId="8" w15:restartNumberingAfterBreak="0">
     <w:nsid w:val="6AF46BF9"/>
     <w:multiLevelType w:val="hybridMultilevel"/>
     <w:tmpl w:val="FB4AF25A"/>
@@ -2310,7 +2524,7 @@
       </w:rPr>
     </w:lvl>
   </w:abstractNum>
-  <w:abstractNum w:abstractNumId="8" w15:restartNumberingAfterBreak="0">
+  <w:abstractNum w:abstractNumId="9" w15:restartNumberingAfterBreak="0">
     <w:nsid w:val="6F820DFA"/>
     <w:multiLevelType w:val="hybridMultilevel"/>
     <w:tmpl w:val="A5C26B9A"/>
@@ -2423,7 +2637,7 @@
       </w:rPr>
     </w:lvl>
   </w:abstractNum>
-  <w:abstractNum w:abstractNumId="9" w15:restartNumberingAfterBreak="0">
+  <w:abstractNum w:abstractNumId="10" w15:restartNumberingAfterBreak="0">
     <w:nsid w:val="70E42EF5"/>
     <w:multiLevelType w:val="hybridMultilevel"/>
     <w:tmpl w:val="3662978A"/>
@@ -2536,7 +2750,7 @@
       </w:rPr>
     </w:lvl>
   </w:abstractNum>
-  <w:abstractNum w:abstractNumId="10" w15:restartNumberingAfterBreak="0">
+  <w:abstractNum w:abstractNumId="11" w15:restartNumberingAfterBreak="0">
     <w:nsid w:val="71161ED1"/>
     <w:multiLevelType w:val="hybridMultilevel"/>
     <w:tmpl w:val="4B64B25A"/>
@@ -2649,7 +2863,7 @@
       </w:rPr>
     </w:lvl>
   </w:abstractNum>
-  <w:abstractNum w:abstractNumId="11" w15:restartNumberingAfterBreak="0">
+  <w:abstractNum w:abstractNumId="12" w15:restartNumberingAfterBreak="0">
     <w:nsid w:val="7D087CB1"/>
     <w:multiLevelType w:val="hybridMultilevel"/>
     <w:tmpl w:val="7CBE013A"/>
@@ -2761,7 +2975,7 @@
       </w:rPr>
     </w:lvl>
   </w:abstractNum>
-  <w:abstractNum w:abstractNumId="12" w15:restartNumberingAfterBreak="0">
+  <w:abstractNum w:abstractNumId="13" w15:restartNumberingAfterBreak="0">
     <w:nsid w:val="7E83479A"/>
     <w:multiLevelType w:val="hybridMultilevel"/>
     <w:tmpl w:val="3C9ED678"/>
@@ -2884,40 +3098,43 @@
     <w:abstractNumId w:val="0"/>
   </w:num>
   <w:num w:numId="4">
+    <w:abstractNumId w:val="3"/>
+  </w:num>
+  <w:num w:numId="5">
+    <w:abstractNumId w:val="4"/>
+  </w:num>
+  <w:num w:numId="6">
     <w:abstractNumId w:val="2"/>
   </w:num>
-  <w:num w:numId="5">
-    <w:abstractNumId w:val="3"/>
+  <w:num w:numId="7">
+    <w:abstractNumId w:val="12"/>
   </w:num>
-  <w:num w:numId="6">
-    <w:abstractNumId w:val="1"/>
-  </w:num>
-  <w:num w:numId="7">
+  <w:num w:numId="8">
     <w:abstractNumId w:val="11"/>
   </w:num>
-  <w:num w:numId="8">
+  <w:num w:numId="9">
+    <w:abstractNumId w:val="8"/>
+  </w:num>
+  <w:num w:numId="10">
+    <w:abstractNumId w:val="5"/>
+  </w:num>
+  <w:num w:numId="11">
+    <w:abstractNumId w:val="13"/>
+  </w:num>
+  <w:num w:numId="12">
+    <w:abstractNumId w:val="9"/>
+  </w:num>
+  <w:num w:numId="13">
+    <w:abstractNumId w:val="7"/>
+  </w:num>
+  <w:num w:numId="14">
+    <w:abstractNumId w:val="6"/>
+  </w:num>
+  <w:num w:numId="15">
     <w:abstractNumId w:val="10"/>
   </w:num>
-  <w:num w:numId="9">
-    <w:abstractNumId w:val="7"/>
-  </w:num>
-  <w:num w:numId="10">
-    <w:abstractNumId w:val="4"/>
-  </w:num>
-  <w:num w:numId="11">
-    <w:abstractNumId w:val="12"/>
-  </w:num>
-  <w:num w:numId="12">
-    <w:abstractNumId w:val="8"/>
-  </w:num>
-  <w:num w:numId="13">
-    <w:abstractNumId w:val="6"/>
-  </w:num>
-  <w:num w:numId="14">
-    <w:abstractNumId w:val="5"/>
-  </w:num>
-  <w:num w:numId="15">
-    <w:abstractNumId w:val="9"/>
+  <w:num w:numId="16">
+    <w:abstractNumId w:val="1"/>
   </w:num>
 </w:numbering>
 </file>
@@ -3407,7 +3624,6 @@
   <w:style w:type="character" w:default="1" w:styleId="Absatz-Standardschriftart">
     <w:name w:val="Default Paragraph Font"/>
     <w:uiPriority w:val="1"/>
-    <w:semiHidden/>
     <w:unhideWhenUsed/>
   </w:style>
   <w:style w:type="table" w:default="1" w:styleId="NormaleTabelle">

</xml_diff>

<commit_message>
Auf Filter erfüllende Ikonographien eingegrenzt
Außerdem wird beim Klick auf ein Wort der Wordcloud, oben rechts das
ausgewählte Wort angezeigt.
</commit_message>
<xml_diff>
--- a/Komplettes Konzept.docx
+++ b/Komplettes Konzept.docx
@@ -363,13 +363,7 @@
         <w:t xml:space="preserve"> </w:t>
       </w:r>
       <w:r>
-        <w:t xml:space="preserve">Word Cloud </w:t>
-      </w:r>
-      <w:r>
-        <w:t>(ausgewählte Begriffe) bleibt</w:t>
-      </w:r>
-      <w:r>
-        <w:t xml:space="preserve"> sich nach oben rechts ins E</w:t>
+        <w:t>Word Cloud (ausgewählte Begriffe) bleibt sich nach oben rechts ins E</w:t>
       </w:r>
       <w:r>
         <w:t>ck (</w:t>
@@ -1137,26 +1131,81 @@
       <w:pPr>
         <w:rPr>
           <w:b/>
-        </w:rPr>
-      </w:pPr>
-      <w:r>
-        <w:rPr>
-          <w:b/>
+          <w:color w:val="A6A6A6" w:themeColor="background1" w:themeShade="A6"/>
+          <w:lang w:val="en-US"/>
+        </w:rPr>
+      </w:pPr>
+      <w:proofErr w:type="spellStart"/>
+      <w:r>
+        <w:rPr>
+          <w:b/>
+          <w:lang w:val="en-US"/>
         </w:rPr>
         <w:t>Favoriten</w:t>
       </w:r>
       <w:r>
         <w:rPr>
           <w:b/>
+          <w:lang w:val="en-US"/>
         </w:rPr>
         <w:t>-Le</w:t>
       </w:r>
       <w:r>
         <w:rPr>
           <w:b/>
-        </w:rPr>
-        <w:t>iste, Hilfe-Button</w:t>
-      </w:r>
+          <w:lang w:val="en-US"/>
+        </w:rPr>
+        <w:t>iste</w:t>
+      </w:r>
+      <w:proofErr w:type="spellEnd"/>
+      <w:r>
+        <w:rPr>
+          <w:b/>
+          <w:lang w:val="en-US"/>
+        </w:rPr>
+        <w:t xml:space="preserve">, </w:t>
+      </w:r>
+      <w:proofErr w:type="spellStart"/>
+      <w:r>
+        <w:rPr>
+          <w:b/>
+          <w:lang w:val="en-US"/>
+        </w:rPr>
+        <w:t>Hilfe</w:t>
+      </w:r>
+      <w:proofErr w:type="spellEnd"/>
+      <w:r>
+        <w:rPr>
+          <w:b/>
+          <w:lang w:val="en-US"/>
+        </w:rPr>
+        <w:t>-Button</w:t>
+      </w:r>
+      <w:r>
+        <w:rPr>
+          <w:b/>
+          <w:lang w:val="en-US"/>
+        </w:rPr>
+        <w:t xml:space="preserve">: </w:t>
+      </w:r>
+      <w:r>
+        <w:rPr>
+          <w:b/>
+          <w:color w:val="A6A6A6" w:themeColor="background1" w:themeShade="A6"/>
+          <w:lang w:val="en-US"/>
+        </w:rPr>
+        <w:t>Cristin/</w:t>
+      </w:r>
+      <w:proofErr w:type="spellStart"/>
+      <w:r>
+        <w:rPr>
+          <w:b/>
+          <w:color w:val="A6A6A6" w:themeColor="background1" w:themeShade="A6"/>
+          <w:lang w:val="en-US"/>
+        </w:rPr>
+        <w:t>Cem</w:t>
+      </w:r>
+      <w:proofErr w:type="spellEnd"/>
     </w:p>
     <w:p>
       <w:pPr>
@@ -1215,6 +1264,23 @@
           <w:numId w:val="12"/>
         </w:numPr>
       </w:pPr>
+      <w:proofErr w:type="spellStart"/>
+      <w:r>
+        <w:t>Ikonogrpahien</w:t>
+      </w:r>
+      <w:proofErr w:type="spellEnd"/>
+      <w:r>
+        <w:t xml:space="preserve"> filtern</w:t>
+      </w:r>
+    </w:p>
+    <w:p>
+      <w:pPr>
+        <w:pStyle w:val="Listenabsatz"/>
+        <w:numPr>
+          <w:ilvl w:val="0"/>
+          <w:numId w:val="12"/>
+        </w:numPr>
+      </w:pPr>
       <w:r>
         <w:t>Word-Cloud</w:t>
       </w:r>
@@ -1349,6 +1415,8 @@
         </w:rPr>
         <w:t>Janine</w:t>
       </w:r>
+      <w:bookmarkStart w:id="0" w:name="_GoBack"/>
+      <w:bookmarkEnd w:id="0"/>
     </w:p>
     <w:p>
       <w:pPr>
@@ -1497,6 +1565,7 @@
         </w:numPr>
       </w:pPr>
       <w:r>
+        <w:lastRenderedPageBreak/>
         <w:t>Abblassen anderer Bilder</w:t>
       </w:r>
     </w:p>
@@ -1515,7 +1584,6 @@
         <w:rPr>
           <w:sz w:val="24"/>
         </w:rPr>
-        <w:lastRenderedPageBreak/>
         <w:t xml:space="preserve">Ausdruck Muster erstellen: </w:t>
       </w:r>
       <w:proofErr w:type="spellStart"/>
@@ -1541,8 +1609,6 @@
           <w:numId w:val="15"/>
         </w:numPr>
       </w:pPr>
-      <w:bookmarkStart w:id="0" w:name="_GoBack"/>
-      <w:bookmarkEnd w:id="0"/>
     </w:p>
     <w:p>
       <w:pPr>
@@ -1906,6 +1972,7 @@
         <w:rPr>
           <w:sz w:val="24"/>
         </w:rPr>
+        <w:lastRenderedPageBreak/>
         <w:t xml:space="preserve">Weitere Informationen: Daten zu Artefakt, ähnliche Artefakte, </w:t>
       </w:r>
       <w:r>
@@ -1932,7 +1999,6 @@
           <w:color w:val="538135" w:themeColor="accent6" w:themeShade="BF"/>
           <w:sz w:val="24"/>
         </w:rPr>
-        <w:lastRenderedPageBreak/>
         <w:t>Als Besucher möchte ich in vorgegebenen Listen (Top 10, Neue Ausstellungen) Artefakte angezeigt bekommen.</w:t>
       </w:r>
       <w:r>

</xml_diff>